<commit_message>
ajout des fichiers finaux
</commit_message>
<xml_diff>
--- a/notebook_audio/rapport tristan ellana.docx
+++ b/notebook_audio/rapport tristan ellana.docx
@@ -1322,12 +1322,12 @@
           <wp:inline distB="114300" distT="114300" distL="114300" distR="114300">
             <wp:extent cx="5011238" cy="1762302"/>
             <wp:effectExtent b="0" l="0" r="0" t="0"/>
-            <wp:docPr id="1" name="image2.png"/>
+            <wp:docPr id="6" name="image1.png"/>
             <a:graphic>
               <a:graphicData uri="http://schemas.openxmlformats.org/drawingml/2006/picture">
                 <pic:pic>
                   <pic:nvPicPr>
-                    <pic:cNvPr id="0" name="image2.png"/>
+                    <pic:cNvPr id="0" name="image1.png"/>
                     <pic:cNvPicPr preferRelativeResize="0"/>
                   </pic:nvPicPr>
                   <pic:blipFill>
@@ -1401,12 +1401,12 @@
           <wp:inline distB="114300" distT="114300" distL="114300" distR="114300">
             <wp:extent cx="5731200" cy="3124200"/>
             <wp:effectExtent b="0" l="0" r="0" t="0"/>
-            <wp:docPr id="5" name="image3.png"/>
+            <wp:docPr id="9" name="image10.png"/>
             <a:graphic>
               <a:graphicData uri="http://schemas.openxmlformats.org/drawingml/2006/picture">
                 <pic:pic>
                   <pic:nvPicPr>
-                    <pic:cNvPr id="0" name="image3.png"/>
+                    <pic:cNvPr id="0" name="image10.png"/>
                     <pic:cNvPicPr preferRelativeResize="0"/>
                   </pic:nvPicPr>
                   <pic:blipFill>
@@ -1643,12 +1643,12 @@
           <wp:inline distB="114300" distT="114300" distL="114300" distR="114300">
             <wp:extent cx="4486275" cy="1504950"/>
             <wp:effectExtent b="0" l="0" r="0" t="0"/>
-            <wp:docPr id="4" name="image6.png"/>
+            <wp:docPr id="2" name="image2.png"/>
             <a:graphic>
               <a:graphicData uri="http://schemas.openxmlformats.org/drawingml/2006/picture">
                 <pic:pic>
                   <pic:nvPicPr>
-                    <pic:cNvPr id="0" name="image6.png"/>
+                    <pic:cNvPr id="0" name="image2.png"/>
                     <pic:cNvPicPr preferRelativeResize="0"/>
                   </pic:nvPicPr>
                   <pic:blipFill>
@@ -1711,12 +1711,12 @@
           <wp:inline distB="114300" distT="114300" distL="114300" distR="114300">
             <wp:extent cx="5731200" cy="3086100"/>
             <wp:effectExtent b="0" l="0" r="0" t="0"/>
-            <wp:docPr id="2" name="image4.png"/>
+            <wp:docPr id="1" name="image6.png"/>
             <a:graphic>
               <a:graphicData uri="http://schemas.openxmlformats.org/drawingml/2006/picture">
                 <pic:pic>
                   <pic:nvPicPr>
-                    <pic:cNvPr id="0" name="image4.png"/>
+                    <pic:cNvPr id="0" name="image6.png"/>
                     <pic:cNvPicPr preferRelativeResize="0"/>
                   </pic:nvPicPr>
                   <pic:blipFill>
@@ -1823,12 +1823,12 @@
           <wp:inline distB="114300" distT="114300" distL="114300" distR="114300">
             <wp:extent cx="4495800" cy="1504950"/>
             <wp:effectExtent b="0" l="0" r="0" t="0"/>
-            <wp:docPr id="3" name="image5.png"/>
+            <wp:docPr id="7" name="image11.png"/>
             <a:graphic>
               <a:graphicData uri="http://schemas.openxmlformats.org/drawingml/2006/picture">
                 <pic:pic>
                   <pic:nvPicPr>
-                    <pic:cNvPr id="0" name="image5.png"/>
+                    <pic:cNvPr id="0" name="image11.png"/>
                     <pic:cNvPicPr preferRelativeResize="0"/>
                   </pic:nvPicPr>
                   <pic:blipFill>
@@ -1867,7 +1867,7 @@
         <w:rPr>
           <w:rtl w:val="0"/>
         </w:rPr>
-        <w:t xml:space="preserve">Dans ce rapport, l’accuracy est de 98%,ce sont donc de très bon résultats. L’analyse par la suite de la learning curve permettra d'approfondir ce résultat. </w:t>
+        <w:t xml:space="preserve">Dans ce rapport, l’accuracy semble parfaite, mais il nous faudrait tout de même observer le score de validation croisée pour savoir si notre modèle arrive à bien généraliser.</w:t>
         <w:br w:type="textWrapping"/>
       </w:r>
     </w:p>
@@ -1974,12 +1974,12 @@
           <wp:inline distB="114300" distT="114300" distL="114300" distR="114300">
             <wp:extent cx="5731200" cy="3124200"/>
             <wp:effectExtent b="0" l="0" r="0" t="0"/>
-            <wp:docPr id="6" name="image7.png"/>
+            <wp:docPr id="11" name="image3.png"/>
             <a:graphic>
               <a:graphicData uri="http://schemas.openxmlformats.org/drawingml/2006/picture">
                 <pic:pic>
                   <pic:nvPicPr>
-                    <pic:cNvPr id="0" name="image7.png"/>
+                    <pic:cNvPr id="0" name="image3.png"/>
                     <pic:cNvPicPr preferRelativeResize="0"/>
                   </pic:nvPicPr>
                   <pic:blipFill>
@@ -2038,7 +2038,6 @@
           <w:ilvl w:val="0"/>
           <w:numId w:val="1"/>
         </w:numPr>
-        <w:spacing w:after="0" w:afterAutospacing="0"/>
         <w:ind w:left="720" w:hanging="360"/>
         <w:rPr>
           <w:sz w:val="40"/>
@@ -2051,7 +2050,19 @@
         <w:rPr>
           <w:rtl w:val="0"/>
         </w:rPr>
-        <w:t xml:space="preserve">Mise en place des méthodes d’ensemble</w:t>
+        <w:t xml:space="preserve">Mise en place des méthodes ensemblistes</w:t>
+      </w:r>
+    </w:p>
+    <w:p>
+      <w:pPr>
+        <w:ind w:left="0" w:firstLine="0"/>
+        <w:rPr/>
+      </w:pPr>
+      <w:r>
+        <w:rPr>
+          <w:rtl w:val="0"/>
+        </w:rPr>
+        <w:t xml:space="preserve">La mise en place de méthodes ensemblistes pourrait nous permettre de gagner en performance. Nous allons donc tenter 3 approches différentes :  Le bagging, le boosting et le stacking</w:t>
       </w:r>
     </w:p>
     <w:p>
@@ -2061,7 +2072,6 @@
           <w:ilvl w:val="1"/>
           <w:numId w:val="1"/>
         </w:numPr>
-        <w:spacing w:before="0" w:beforeAutospacing="0"/>
         <w:ind w:left="1440" w:hanging="360"/>
         <w:rPr>
           <w:sz w:val="32"/>
@@ -2122,12 +2132,12 @@
           <wp:inline distB="114300" distT="114300" distL="114300" distR="114300">
             <wp:extent cx="4257675" cy="1400175"/>
             <wp:effectExtent b="0" l="0" r="0" t="0"/>
-            <wp:docPr id="7" name="image1.png"/>
+            <wp:docPr id="12" name="image5.png"/>
             <a:graphic>
               <a:graphicData uri="http://schemas.openxmlformats.org/drawingml/2006/picture">
                 <pic:pic>
                   <pic:nvPicPr>
-                    <pic:cNvPr id="0" name="image1.png"/>
+                    <pic:cNvPr id="0" name="image5.png"/>
                     <pic:cNvPicPr preferRelativeResize="0"/>
                   </pic:nvPicPr>
                   <pic:blipFill>
@@ -2170,12 +2180,177 @@
     </w:p>
     <w:p>
       <w:pPr>
+        <w:ind w:left="0" w:firstLine="0"/>
+        <w:rPr/>
+      </w:pPr>
+      <w:r>
+        <w:rPr>
+          <w:rtl w:val="0"/>
+        </w:rPr>
+      </w:r>
+    </w:p>
+    <w:p>
+      <w:pPr>
+        <w:ind w:left="0" w:firstLine="0"/>
+        <w:rPr/>
+      </w:pPr>
+      <w:r>
+        <w:rPr>
+          <w:rtl w:val="0"/>
+        </w:rPr>
+      </w:r>
+    </w:p>
+    <w:p>
+      <w:pPr>
+        <w:ind w:left="0" w:firstLine="0"/>
+        <w:rPr/>
+      </w:pPr>
+      <w:r>
+        <w:rPr>
+          <w:rtl w:val="0"/>
+        </w:rPr>
+        <w:t xml:space="preserve">Boosting : </w:t>
+      </w:r>
+    </w:p>
+    <w:p>
+      <w:pPr>
+        <w:rPr/>
+      </w:pPr>
+      <w:r>
+        <w:rPr/>
+        <w:drawing>
+          <wp:inline distB="114300" distT="114300" distL="114300" distR="114300">
+            <wp:extent cx="4257675" cy="1400175"/>
+            <wp:effectExtent b="0" l="0" r="0" t="0"/>
+            <wp:docPr id="3" name="image5.png"/>
+            <a:graphic>
+              <a:graphicData uri="http://schemas.openxmlformats.org/drawingml/2006/picture">
+                <pic:pic>
+                  <pic:nvPicPr>
+                    <pic:cNvPr id="0" name="image5.png"/>
+                    <pic:cNvPicPr preferRelativeResize="0"/>
+                  </pic:nvPicPr>
+                  <pic:blipFill>
+                    <a:blip r:embed="rId13"/>
+                    <a:srcRect b="0" l="0" r="0" t="0"/>
+                    <a:stretch>
+                      <a:fillRect/>
+                    </a:stretch>
+                  </pic:blipFill>
+                  <pic:spPr>
+                    <a:xfrm>
+                      <a:off x="0" y="0"/>
+                      <a:ext cx="4257675" cy="1400175"/>
+                    </a:xfrm>
+                    <a:prstGeom prst="rect"/>
+                    <a:ln/>
+                  </pic:spPr>
+                </pic:pic>
+              </a:graphicData>
+            </a:graphic>
+          </wp:inline>
+        </w:drawing>
+      </w:r>
+      <w:r>
+        <w:rPr>
+          <w:rtl w:val="0"/>
+        </w:rPr>
+      </w:r>
+    </w:p>
+    <w:p>
+      <w:pPr>
+        <w:rPr/>
+      </w:pPr>
+      <w:r>
+        <w:rPr>
+          <w:rtl w:val="0"/>
+        </w:rPr>
+      </w:r>
+    </w:p>
+    <w:p>
+      <w:pPr>
+        <w:rPr/>
+      </w:pPr>
+      <w:r>
+        <w:rPr>
+          <w:rtl w:val="0"/>
+        </w:rPr>
+        <w:t xml:space="preserve">Stacking :</w:t>
+      </w:r>
+    </w:p>
+    <w:p>
+      <w:pPr>
+        <w:rPr/>
+      </w:pPr>
+      <w:r>
+        <w:rPr>
+          <w:rtl w:val="0"/>
+        </w:rPr>
+      </w:r>
+    </w:p>
+    <w:p>
+      <w:pPr>
+        <w:rPr/>
+      </w:pPr>
+      <w:r>
+        <w:rPr/>
+        <w:drawing>
+          <wp:inline distB="114300" distT="114300" distL="114300" distR="114300">
+            <wp:extent cx="4286250" cy="1524000"/>
+            <wp:effectExtent b="0" l="0" r="0" t="0"/>
+            <wp:docPr id="5" name="image4.png"/>
+            <a:graphic>
+              <a:graphicData uri="http://schemas.openxmlformats.org/drawingml/2006/picture">
+                <pic:pic>
+                  <pic:nvPicPr>
+                    <pic:cNvPr id="0" name="image4.png"/>
+                    <pic:cNvPicPr preferRelativeResize="0"/>
+                  </pic:nvPicPr>
+                  <pic:blipFill>
+                    <a:blip r:embed="rId14"/>
+                    <a:srcRect b="0" l="0" r="0" t="0"/>
+                    <a:stretch>
+                      <a:fillRect/>
+                    </a:stretch>
+                  </pic:blipFill>
+                  <pic:spPr>
+                    <a:xfrm>
+                      <a:off x="0" y="0"/>
+                      <a:ext cx="4286250" cy="1524000"/>
+                    </a:xfrm>
+                    <a:prstGeom prst="rect"/>
+                    <a:ln/>
+                  </pic:spPr>
+                </pic:pic>
+              </a:graphicData>
+            </a:graphic>
+          </wp:inline>
+        </w:drawing>
+      </w:r>
+      <w:r>
+        <w:rPr>
+          <w:rtl w:val="0"/>
+        </w:rPr>
+      </w:r>
+    </w:p>
+    <w:p>
+      <w:pPr>
+        <w:rPr/>
+      </w:pPr>
+      <w:r>
+        <w:rPr>
+          <w:rtl w:val="0"/>
+        </w:rPr>
+        <w:t xml:space="preserve">Comme on peut le voir, nous avons effectivement gagné en performance sur les données d’entraînement, pour atteindre le 100% de prédictions correctes pour le boosting et le bagging. Nous devrions tout de même analyser les résultats en validation croisée pour savoir si ces modèles arrivent à correctement généraliser.</w:t>
+      </w:r>
+    </w:p>
+    <w:p>
+      <w:pPr>
         <w:pStyle w:val="Heading2"/>
         <w:numPr>
           <w:ilvl w:val="1"/>
           <w:numId w:val="1"/>
         </w:numPr>
-        <w:spacing w:after="0" w:afterAutospacing="0"/>
         <w:ind w:left="1440" w:hanging="360"/>
         <w:rPr>
           <w:sz w:val="32"/>
@@ -2189,6 +2364,237 @@
           <w:rtl w:val="0"/>
         </w:rPr>
         <w:t xml:space="preserve">Analyse des résultats</w:t>
+      </w:r>
+    </w:p>
+    <w:p>
+      <w:pPr>
+        <w:ind w:left="0" w:firstLine="0"/>
+        <w:rPr/>
+      </w:pPr>
+      <w:r>
+        <w:rPr>
+          <w:rtl w:val="0"/>
+        </w:rPr>
+        <w:t xml:space="preserve">Bagging :</w:t>
+      </w:r>
+    </w:p>
+    <w:p>
+      <w:pPr>
+        <w:ind w:left="0" w:firstLine="0"/>
+        <w:rPr/>
+      </w:pPr>
+      <w:r>
+        <w:rPr>
+          <w:rtl w:val="0"/>
+        </w:rPr>
+      </w:r>
+    </w:p>
+    <w:p>
+      <w:pPr>
+        <w:ind w:left="0" w:firstLine="0"/>
+        <w:rPr/>
+      </w:pPr>
+      <w:r>
+        <w:rPr/>
+        <w:drawing>
+          <wp:inline distB="114300" distT="114300" distL="114300" distR="114300">
+            <wp:extent cx="5731200" cy="3124200"/>
+            <wp:effectExtent b="0" l="0" r="0" t="0"/>
+            <wp:docPr id="10" name="image9.png"/>
+            <a:graphic>
+              <a:graphicData uri="http://schemas.openxmlformats.org/drawingml/2006/picture">
+                <pic:pic>
+                  <pic:nvPicPr>
+                    <pic:cNvPr id="0" name="image9.png"/>
+                    <pic:cNvPicPr preferRelativeResize="0"/>
+                  </pic:nvPicPr>
+                  <pic:blipFill>
+                    <a:blip r:embed="rId15"/>
+                    <a:srcRect b="0" l="0" r="0" t="0"/>
+                    <a:stretch>
+                      <a:fillRect/>
+                    </a:stretch>
+                  </pic:blipFill>
+                  <pic:spPr>
+                    <a:xfrm>
+                      <a:off x="0" y="0"/>
+                      <a:ext cx="5731200" cy="3124200"/>
+                    </a:xfrm>
+                    <a:prstGeom prst="rect"/>
+                    <a:ln/>
+                  </pic:spPr>
+                </pic:pic>
+              </a:graphicData>
+            </a:graphic>
+          </wp:inline>
+        </w:drawing>
+      </w:r>
+      <w:r>
+        <w:rPr>
+          <w:rtl w:val="0"/>
+        </w:rPr>
+      </w:r>
+    </w:p>
+    <w:p>
+      <w:pPr>
+        <w:ind w:left="0" w:firstLine="0"/>
+        <w:rPr/>
+      </w:pPr>
+      <w:r>
+        <w:rPr>
+          <w:rtl w:val="0"/>
+        </w:rPr>
+        <w:t xml:space="preserve">On peut voir que le modèle apprend très correctement, même s’il overfit tout de même légèrement</w:t>
+      </w:r>
+    </w:p>
+    <w:p>
+      <w:pPr>
+        <w:ind w:left="0" w:firstLine="0"/>
+        <w:rPr/>
+      </w:pPr>
+      <w:r>
+        <w:rPr>
+          <w:rtl w:val="0"/>
+        </w:rPr>
+      </w:r>
+    </w:p>
+    <w:p>
+      <w:pPr>
+        <w:ind w:left="0" w:firstLine="0"/>
+        <w:rPr/>
+      </w:pPr>
+      <w:r>
+        <w:rPr>
+          <w:rtl w:val="0"/>
+        </w:rPr>
+        <w:t xml:space="preserve">Boosting :</w:t>
+      </w:r>
+      <w:r>
+        <w:rPr/>
+        <w:drawing>
+          <wp:inline distB="114300" distT="114300" distL="114300" distR="114300">
+            <wp:extent cx="5731200" cy="3098800"/>
+            <wp:effectExtent b="0" l="0" r="0" t="0"/>
+            <wp:docPr id="4" name="image8.png"/>
+            <a:graphic>
+              <a:graphicData uri="http://schemas.openxmlformats.org/drawingml/2006/picture">
+                <pic:pic>
+                  <pic:nvPicPr>
+                    <pic:cNvPr id="0" name="image8.png"/>
+                    <pic:cNvPicPr preferRelativeResize="0"/>
+                  </pic:nvPicPr>
+                  <pic:blipFill>
+                    <a:blip r:embed="rId16"/>
+                    <a:srcRect b="0" l="0" r="0" t="0"/>
+                    <a:stretch>
+                      <a:fillRect/>
+                    </a:stretch>
+                  </pic:blipFill>
+                  <pic:spPr>
+                    <a:xfrm>
+                      <a:off x="0" y="0"/>
+                      <a:ext cx="5731200" cy="3098800"/>
+                    </a:xfrm>
+                    <a:prstGeom prst="rect"/>
+                    <a:ln/>
+                  </pic:spPr>
+                </pic:pic>
+              </a:graphicData>
+            </a:graphic>
+          </wp:inline>
+        </w:drawing>
+      </w:r>
+      <w:r>
+        <w:rPr>
+          <w:rtl w:val="0"/>
+        </w:rPr>
+      </w:r>
+    </w:p>
+    <w:p>
+      <w:pPr>
+        <w:ind w:left="0" w:firstLine="0"/>
+        <w:rPr/>
+      </w:pPr>
+      <w:r>
+        <w:rPr>
+          <w:rtl w:val="0"/>
+        </w:rPr>
+        <w:t xml:space="preserve">Même conclusion, même si les performance sont un peu moindre</w:t>
+      </w:r>
+    </w:p>
+    <w:p>
+      <w:pPr>
+        <w:ind w:left="0" w:firstLine="0"/>
+        <w:rPr/>
+      </w:pPr>
+      <w:r>
+        <w:rPr>
+          <w:rtl w:val="0"/>
+        </w:rPr>
+      </w:r>
+    </w:p>
+    <w:p>
+      <w:pPr>
+        <w:ind w:left="0" w:firstLine="0"/>
+        <w:rPr/>
+      </w:pPr>
+      <w:r>
+        <w:rPr>
+          <w:rtl w:val="0"/>
+        </w:rPr>
+        <w:t xml:space="preserve">Stacking :</w:t>
+      </w:r>
+      <w:r>
+        <w:rPr/>
+        <w:drawing>
+          <wp:inline distB="114300" distT="114300" distL="114300" distR="114300">
+            <wp:extent cx="5731200" cy="3124200"/>
+            <wp:effectExtent b="0" l="0" r="0" t="0"/>
+            <wp:docPr id="8" name="image7.png"/>
+            <a:graphic>
+              <a:graphicData uri="http://schemas.openxmlformats.org/drawingml/2006/picture">
+                <pic:pic>
+                  <pic:nvPicPr>
+                    <pic:cNvPr id="0" name="image7.png"/>
+                    <pic:cNvPicPr preferRelativeResize="0"/>
+                  </pic:nvPicPr>
+                  <pic:blipFill>
+                    <a:blip r:embed="rId17"/>
+                    <a:srcRect b="0" l="0" r="0" t="0"/>
+                    <a:stretch>
+                      <a:fillRect/>
+                    </a:stretch>
+                  </pic:blipFill>
+                  <pic:spPr>
+                    <a:xfrm>
+                      <a:off x="0" y="0"/>
+                      <a:ext cx="5731200" cy="3124200"/>
+                    </a:xfrm>
+                    <a:prstGeom prst="rect"/>
+                    <a:ln/>
+                  </pic:spPr>
+                </pic:pic>
+              </a:graphicData>
+            </a:graphic>
+          </wp:inline>
+        </w:drawing>
+      </w:r>
+      <w:r>
+        <w:rPr>
+          <w:rtl w:val="0"/>
+        </w:rPr>
+      </w:r>
+    </w:p>
+    <w:p>
+      <w:pPr>
+        <w:ind w:left="0" w:firstLine="0"/>
+        <w:rPr/>
+      </w:pPr>
+      <w:r>
+        <w:rPr>
+          <w:rtl w:val="0"/>
+        </w:rPr>
+        <w:t xml:space="preserve">Même conclusion à tirer pour le stacking. Dans ce contexte, il semble que le bagging soit la solution la plus adaptée.</w:t>
       </w:r>
     </w:p>
     <w:p>
@@ -2198,7 +2604,6 @@
           <w:ilvl w:val="1"/>
           <w:numId w:val="1"/>
         </w:numPr>
-        <w:spacing w:before="0" w:beforeAutospacing="0"/>
         <w:ind w:left="1440" w:hanging="360"/>
         <w:rPr>
           <w:sz w:val="32"/>
@@ -2211,23 +2616,37 @@
         <w:rPr>
           <w:rtl w:val="0"/>
         </w:rPr>
-        <w:t xml:space="preserve">Améliorations mises en place</w:t>
+        <w:t xml:space="preserve">Améliorations à apporter</w:t>
       </w:r>
     </w:p>
     <w:p>
       <w:pPr>
         <w:pStyle w:val="Heading1"/>
-        <w:rPr/>
+        <w:rPr>
+          <w:sz w:val="22"/>
+          <w:szCs w:val="22"/>
+        </w:rPr>
       </w:pPr>
       <w:bookmarkStart w:colFirst="0" w:colLast="0" w:name="_9xflmhi10yaz" w:id="17"/>
       <w:bookmarkEnd w:id="17"/>
       <w:r>
-        <w:br w:type="page"/>
-      </w:r>
-      <w:r>
-        <w:rPr>
-          <w:rtl w:val="0"/>
-        </w:rPr>
+        <w:rPr>
+          <w:sz w:val="22"/>
+          <w:szCs w:val="22"/>
+          <w:rtl w:val="0"/>
+        </w:rPr>
+        <w:t xml:space="preserve">En termes d’améliorations, nous pourrions tenter de faire varier différents hyperparamètres pour observer l’évolution des performances. De plus, nous pourrions observer le temps d'exécution de chaque modèle, en fonction de la taille des échantillons d'entraînement. Nous pourrions ainsi voir si certains modèles que nous avons plus efficaces comme nous avions jugés plus efficaces ne sont pas trop gourmands par rapport au gain de précision.</w:t>
+      </w:r>
+    </w:p>
+    <w:p>
+      <w:pPr>
+        <w:rPr/>
+      </w:pPr>
+      <w:r>
+        <w:rPr>
+          <w:rtl w:val="0"/>
+        </w:rPr>
+        <w:t xml:space="preserve">Une autre piste intéressante à explorer serait de chercher à distinguer plus de types de sons différents, que ce soit de la parole, des trains… Nous pourrions ainsi voir à partir de quel nombre de classes quels modèles deviennent plus pertinents.</w:t>
       </w:r>
     </w:p>
     <w:p>

</xml_diff>